<commit_message>
updated the addendum template
</commit_message>
<xml_diff>
--- a/docassemble/VTFinancialDisclosure/data/templates/financial_disclosure_addendum.docx
+++ b/docassemble/VTFinancialDisclosure/data/templates/financial_disclosure_addendum.docx
@@ -825,6 +825,27 @@
     </w:p>
     <w:p>
       <w:pPr>
+        <w:rPr>
+          <w:rFonts w:ascii="Arial" w:hAnsi="Arial" w:cs="Arial"/>
+          <w:b/>
+          <w:bCs/>
+          <w:sz w:val="24"/>
+          <w:szCs w:val="24"/>
+        </w:rPr>
+      </w:pPr>
+      <w:r>
+        <w:rPr>
+          <w:rFonts w:ascii="Arial" w:hAnsi="Arial" w:cs="Arial"/>
+          <w:b/>
+          <w:bCs/>
+          <w:sz w:val="24"/>
+          <w:szCs w:val="24"/>
+        </w:rPr>
+        <w:t>Additional employed household members</w:t>
+      </w:r>
+    </w:p>
+    <w:p>
+      <w:pPr>
         <w:pStyle w:val="Heading3"/>
         <w:rPr>
           <w:b w:val="0"/>
@@ -1001,14 +1022,6 @@
           <w:sz w:val="24"/>
           <w:szCs w:val="24"/>
         </w:rPr>
-        <w:t xml:space="preserve">also </w:t>
-      </w:r>
-      <w:r>
-        <w:rPr>
-          <w:rFonts w:ascii="Arial" w:hAnsi="Arial" w:cs="Arial"/>
-          <w:sz w:val="24"/>
-          <w:szCs w:val="24"/>
-        </w:rPr>
         <w:t>earns</w:t>
       </w:r>
       <w:r>
@@ -1400,14 +1413,6 @@
           <w:sz w:val="24"/>
           <w:szCs w:val="24"/>
         </w:rPr>
-        <w:t xml:space="preserve">also </w:t>
-      </w:r>
-      <w:r>
-        <w:rPr>
-          <w:rFonts w:ascii="Arial" w:hAnsi="Arial" w:cs="Arial"/>
-          <w:sz w:val="24"/>
-          <w:szCs w:val="24"/>
-        </w:rPr>
         <w:t>earns</w:t>
       </w:r>
       <w:r>
@@ -1425,6 +1430,190 @@
           <w:szCs w:val="24"/>
         </w:rPr>
         <w:t>wages</w:t>
+      </w:r>
+      <w:r>
+        <w:rPr>
+          <w:rFonts w:ascii="Arial" w:hAnsi="Arial" w:cs="Arial"/>
+          <w:sz w:val="24"/>
+          <w:szCs w:val="24"/>
+        </w:rPr>
+        <w:t xml:space="preserve"> </w:t>
+      </w:r>
+      <w:r>
+        <w:rPr>
+          <w:rFonts w:ascii="Arial" w:hAnsi="Arial" w:cs="Arial"/>
+          <w:sz w:val="24"/>
+          <w:szCs w:val="24"/>
+        </w:rPr>
+        <w:t xml:space="preserve">from </w:t>
+      </w:r>
+      <w:r>
+        <w:rPr>
+          <w:rFonts w:ascii="Arial" w:hAnsi="Arial" w:cs="Arial"/>
+          <w:sz w:val="24"/>
+          <w:szCs w:val="24"/>
+        </w:rPr>
+        <w:t>{{</w:t>
+      </w:r>
+      <w:r>
+        <w:rPr>
+          <w:rFonts w:ascii="Arial" w:hAnsi="Arial" w:cs="Arial"/>
+          <w:sz w:val="24"/>
+          <w:szCs w:val="24"/>
+        </w:rPr>
+        <w:t xml:space="preserve"> </w:t>
+      </w:r>
+      <w:proofErr w:type="spellStart"/>
+      <w:r>
+        <w:rPr>
+          <w:rFonts w:ascii="Arial" w:hAnsi="Arial" w:cs="Arial"/>
+          <w:sz w:val="24"/>
+          <w:szCs w:val="24"/>
+        </w:rPr>
+        <w:t>household_others</w:t>
+      </w:r>
+      <w:proofErr w:type="spellEnd"/>
+      <w:r>
+        <w:rPr>
+          <w:rFonts w:ascii="Arial" w:hAnsi="Arial" w:cs="Arial"/>
+          <w:sz w:val="24"/>
+          <w:szCs w:val="24"/>
+        </w:rPr>
+        <w:t>[</w:t>
+      </w:r>
+      <w:r>
+        <w:rPr>
+          <w:rFonts w:ascii="Arial" w:hAnsi="Arial" w:cs="Arial"/>
+          <w:sz w:val="24"/>
+          <w:szCs w:val="24"/>
+        </w:rPr>
+        <w:t>4</w:t>
+      </w:r>
+      <w:r>
+        <w:rPr>
+          <w:rFonts w:ascii="Arial" w:hAnsi="Arial" w:cs="Arial"/>
+          <w:sz w:val="24"/>
+          <w:szCs w:val="24"/>
+        </w:rPr>
+        <w:t>].income[0].</w:t>
+      </w:r>
+      <w:proofErr w:type="spellStart"/>
+      <w:r>
+        <w:rPr>
+          <w:rFonts w:ascii="Arial" w:hAnsi="Arial" w:cs="Arial"/>
+          <w:sz w:val="24"/>
+          <w:szCs w:val="24"/>
+        </w:rPr>
+        <w:t>employer_name</w:t>
+      </w:r>
+      <w:proofErr w:type="spellEnd"/>
+      <w:r>
+        <w:rPr>
+          <w:rFonts w:ascii="Arial" w:hAnsi="Arial" w:cs="Arial"/>
+          <w:sz w:val="24"/>
+          <w:szCs w:val="24"/>
+        </w:rPr>
+        <w:t xml:space="preserve"> </w:t>
+      </w:r>
+      <w:r>
+        <w:rPr>
+          <w:rFonts w:ascii="Arial" w:hAnsi="Arial" w:cs="Arial"/>
+          <w:sz w:val="24"/>
+          <w:szCs w:val="24"/>
+        </w:rPr>
+        <w:t>}}</w:t>
+      </w:r>
+      <w:r>
+        <w:rPr>
+          <w:rFonts w:ascii="Arial" w:hAnsi="Arial" w:cs="Arial"/>
+          <w:sz w:val="24"/>
+          <w:szCs w:val="24"/>
+        </w:rPr>
+        <w:t xml:space="preserve"> at </w:t>
+      </w:r>
+      <w:r>
+        <w:rPr>
+          <w:rFonts w:ascii="Arial" w:hAnsi="Arial" w:cs="Arial"/>
+          <w:sz w:val="24"/>
+          <w:szCs w:val="24"/>
+        </w:rPr>
+        <w:t>{{</w:t>
+      </w:r>
+      <w:r>
+        <w:rPr>
+          <w:rFonts w:ascii="Arial" w:hAnsi="Arial" w:cs="Arial"/>
+          <w:sz w:val="24"/>
+          <w:szCs w:val="24"/>
+        </w:rPr>
+        <w:t xml:space="preserve"> </w:t>
+      </w:r>
+      <w:proofErr w:type="spellStart"/>
+      <w:r>
+        <w:rPr>
+          <w:rFonts w:ascii="Arial" w:hAnsi="Arial" w:cs="Arial"/>
+          <w:sz w:val="24"/>
+          <w:szCs w:val="24"/>
+        </w:rPr>
+        <w:t>household_others</w:t>
+      </w:r>
+      <w:proofErr w:type="spellEnd"/>
+      <w:r>
+        <w:rPr>
+          <w:rFonts w:ascii="Arial" w:hAnsi="Arial" w:cs="Arial"/>
+          <w:sz w:val="24"/>
+          <w:szCs w:val="24"/>
+        </w:rPr>
+        <w:t>[</w:t>
+      </w:r>
+      <w:r>
+        <w:rPr>
+          <w:rFonts w:ascii="Arial" w:hAnsi="Arial" w:cs="Arial"/>
+          <w:sz w:val="24"/>
+          <w:szCs w:val="24"/>
+        </w:rPr>
+        <w:t>4</w:t>
+      </w:r>
+      <w:r>
+        <w:rPr>
+          <w:rFonts w:ascii="Arial" w:hAnsi="Arial" w:cs="Arial"/>
+          <w:sz w:val="24"/>
+          <w:szCs w:val="24"/>
+        </w:rPr>
+        <w:t>].income[0].</w:t>
+      </w:r>
+      <w:proofErr w:type="spellStart"/>
+      <w:r>
+        <w:rPr>
+          <w:rFonts w:ascii="Arial" w:hAnsi="Arial" w:cs="Arial"/>
+          <w:sz w:val="24"/>
+          <w:szCs w:val="24"/>
+        </w:rPr>
+        <w:t>employer_</w:t>
+      </w:r>
+      <w:r>
+        <w:rPr>
+          <w:rFonts w:ascii="Arial" w:hAnsi="Arial" w:cs="Arial"/>
+          <w:sz w:val="24"/>
+          <w:szCs w:val="24"/>
+        </w:rPr>
+        <w:t>address_on_one_line</w:t>
+      </w:r>
+      <w:proofErr w:type="spellEnd"/>
+      <w:r>
+        <w:rPr>
+          <w:rFonts w:ascii="Arial" w:hAnsi="Arial" w:cs="Arial"/>
+          <w:sz w:val="24"/>
+          <w:szCs w:val="24"/>
+        </w:rPr>
+        <w:t xml:space="preserve"> </w:t>
+      </w:r>
+      <w:r>
+        <w:rPr>
+          <w:rFonts w:ascii="Arial" w:hAnsi="Arial" w:cs="Arial"/>
+          <w:sz w:val="24"/>
+          <w:szCs w:val="24"/>
+        </w:rPr>
+        <w:t>}}</w:t>
       </w:r>
     </w:p>
     <w:p>
@@ -1649,14 +1838,6 @@
           <w:sz w:val="24"/>
           <w:szCs w:val="24"/>
         </w:rPr>
-        <w:t xml:space="preserve">also </w:t>
-      </w:r>
-      <w:r>
-        <w:rPr>
-          <w:rFonts w:ascii="Arial" w:hAnsi="Arial" w:cs="Arial"/>
-          <w:sz w:val="24"/>
-          <w:szCs w:val="24"/>
-        </w:rPr>
         <w:t>earns</w:t>
       </w:r>
       <w:r>
@@ -1675,6 +1856,199 @@
         </w:rPr>
         <w:t>wages</w:t>
       </w:r>
+      <w:r>
+        <w:rPr>
+          <w:rFonts w:ascii="Arial" w:hAnsi="Arial" w:cs="Arial"/>
+          <w:sz w:val="24"/>
+          <w:szCs w:val="24"/>
+        </w:rPr>
+        <w:t xml:space="preserve"> </w:t>
+      </w:r>
+      <w:r>
+        <w:rPr>
+          <w:rFonts w:ascii="Arial" w:hAnsi="Arial" w:cs="Arial"/>
+          <w:sz w:val="24"/>
+          <w:szCs w:val="24"/>
+        </w:rPr>
+        <w:t xml:space="preserve">from </w:t>
+      </w:r>
+      <w:r>
+        <w:rPr>
+          <w:rFonts w:ascii="Arial" w:hAnsi="Arial" w:cs="Arial"/>
+          <w:sz w:val="24"/>
+          <w:szCs w:val="24"/>
+        </w:rPr>
+        <w:t>{{</w:t>
+      </w:r>
+      <w:r>
+        <w:rPr>
+          <w:rFonts w:ascii="Arial" w:hAnsi="Arial" w:cs="Arial"/>
+          <w:sz w:val="24"/>
+          <w:szCs w:val="24"/>
+        </w:rPr>
+        <w:t xml:space="preserve"> </w:t>
+      </w:r>
+      <w:proofErr w:type="spellStart"/>
+      <w:r>
+        <w:rPr>
+          <w:rFonts w:ascii="Arial" w:hAnsi="Arial" w:cs="Arial"/>
+          <w:sz w:val="24"/>
+          <w:szCs w:val="24"/>
+        </w:rPr>
+        <w:t>household_others</w:t>
+      </w:r>
+      <w:proofErr w:type="spellEnd"/>
+      <w:r>
+        <w:rPr>
+          <w:rFonts w:ascii="Arial" w:hAnsi="Arial" w:cs="Arial"/>
+          <w:sz w:val="24"/>
+          <w:szCs w:val="24"/>
+        </w:rPr>
+        <w:t>[</w:t>
+      </w:r>
+      <w:r>
+        <w:rPr>
+          <w:rFonts w:ascii="Arial" w:hAnsi="Arial" w:cs="Arial"/>
+          <w:sz w:val="24"/>
+          <w:szCs w:val="24"/>
+        </w:rPr>
+        <w:t>5</w:t>
+      </w:r>
+      <w:r>
+        <w:rPr>
+          <w:rFonts w:ascii="Arial" w:hAnsi="Arial" w:cs="Arial"/>
+          <w:sz w:val="24"/>
+          <w:szCs w:val="24"/>
+        </w:rPr>
+        <w:t>].income[0].</w:t>
+      </w:r>
+      <w:proofErr w:type="spellStart"/>
+      <w:r>
+        <w:rPr>
+          <w:rFonts w:ascii="Arial" w:hAnsi="Arial" w:cs="Arial"/>
+          <w:sz w:val="24"/>
+          <w:szCs w:val="24"/>
+        </w:rPr>
+        <w:t>employer_name</w:t>
+      </w:r>
+      <w:proofErr w:type="spellEnd"/>
+      <w:r>
+        <w:rPr>
+          <w:rFonts w:ascii="Arial" w:hAnsi="Arial" w:cs="Arial"/>
+          <w:sz w:val="24"/>
+          <w:szCs w:val="24"/>
+        </w:rPr>
+        <w:t xml:space="preserve"> </w:t>
+      </w:r>
+      <w:r>
+        <w:rPr>
+          <w:rFonts w:ascii="Arial" w:hAnsi="Arial" w:cs="Arial"/>
+          <w:sz w:val="24"/>
+          <w:szCs w:val="24"/>
+        </w:rPr>
+        <w:t>}}</w:t>
+      </w:r>
+      <w:r>
+        <w:rPr>
+          <w:rFonts w:ascii="Arial" w:hAnsi="Arial" w:cs="Arial"/>
+          <w:sz w:val="24"/>
+          <w:szCs w:val="24"/>
+        </w:rPr>
+        <w:t xml:space="preserve"> at </w:t>
+      </w:r>
+      <w:r>
+        <w:rPr>
+          <w:rFonts w:ascii="Arial" w:hAnsi="Arial" w:cs="Arial"/>
+          <w:sz w:val="24"/>
+          <w:szCs w:val="24"/>
+        </w:rPr>
+        <w:t>{{</w:t>
+      </w:r>
+      <w:r>
+        <w:rPr>
+          <w:rFonts w:ascii="Arial" w:hAnsi="Arial" w:cs="Arial"/>
+          <w:sz w:val="24"/>
+          <w:szCs w:val="24"/>
+        </w:rPr>
+        <w:t xml:space="preserve"> </w:t>
+      </w:r>
+      <w:proofErr w:type="spellStart"/>
+      <w:r>
+        <w:rPr>
+          <w:rFonts w:ascii="Arial" w:hAnsi="Arial" w:cs="Arial"/>
+          <w:sz w:val="24"/>
+          <w:szCs w:val="24"/>
+        </w:rPr>
+        <w:t>household_others</w:t>
+      </w:r>
+      <w:proofErr w:type="spellEnd"/>
+      <w:r>
+        <w:rPr>
+          <w:rFonts w:ascii="Arial" w:hAnsi="Arial" w:cs="Arial"/>
+          <w:sz w:val="24"/>
+          <w:szCs w:val="24"/>
+        </w:rPr>
+        <w:t>[</w:t>
+      </w:r>
+      <w:r>
+        <w:rPr>
+          <w:rFonts w:ascii="Arial" w:hAnsi="Arial" w:cs="Arial"/>
+          <w:sz w:val="24"/>
+          <w:szCs w:val="24"/>
+        </w:rPr>
+        <w:t>5</w:t>
+      </w:r>
+      <w:r>
+        <w:rPr>
+          <w:rFonts w:ascii="Arial" w:hAnsi="Arial" w:cs="Arial"/>
+          <w:sz w:val="24"/>
+          <w:szCs w:val="24"/>
+        </w:rPr>
+        <w:t>].income[0].</w:t>
+      </w:r>
+      <w:proofErr w:type="spellStart"/>
+      <w:r>
+        <w:rPr>
+          <w:rFonts w:ascii="Arial" w:hAnsi="Arial" w:cs="Arial"/>
+          <w:sz w:val="24"/>
+          <w:szCs w:val="24"/>
+        </w:rPr>
+        <w:t>employer_</w:t>
+      </w:r>
+      <w:r>
+        <w:rPr>
+          <w:rFonts w:ascii="Arial" w:hAnsi="Arial" w:cs="Arial"/>
+          <w:sz w:val="24"/>
+          <w:szCs w:val="24"/>
+        </w:rPr>
+        <w:t>address_on_one_line</w:t>
+      </w:r>
+      <w:proofErr w:type="spellEnd"/>
+      <w:r>
+        <w:rPr>
+          <w:rFonts w:ascii="Arial" w:hAnsi="Arial" w:cs="Arial"/>
+          <w:sz w:val="24"/>
+          <w:szCs w:val="24"/>
+        </w:rPr>
+        <w:t xml:space="preserve"> </w:t>
+      </w:r>
+      <w:r>
+        <w:rPr>
+          <w:rFonts w:ascii="Arial" w:hAnsi="Arial" w:cs="Arial"/>
+          <w:sz w:val="24"/>
+          <w:szCs w:val="24"/>
+        </w:rPr>
+        <w:t>}}</w:t>
+      </w:r>
+    </w:p>
+    <w:p>
+      <w:pPr>
+        <w:rPr>
+          <w:rFonts w:ascii="Arial" w:hAnsi="Arial" w:cs="Arial"/>
+          <w:sz w:val="24"/>
+          <w:szCs w:val="24"/>
+        </w:rPr>
+      </w:pPr>
     </w:p>
     <w:p>
       <w:pPr>
@@ -2144,7 +2518,16 @@
                 <w:sz w:val="24"/>
                 <w:szCs w:val="24"/>
               </w:rPr>
-              <w:t>{% else %}</w:t>
+              <w:t xml:space="preserve">{% else </w:t>
+            </w:r>
+            <w:proofErr w:type="gramStart"/>
+            <w:r>
+              <w:rPr>
+                <w:rFonts w:ascii="Arial" w:hAnsi="Arial" w:cs="Arial"/>
+                <w:sz w:val="24"/>
+                <w:szCs w:val="24"/>
+              </w:rPr>
+              <w:t>%}</w:t>
             </w:r>
             <w:r>
               <w:rPr>
@@ -2169,7 +2552,16 @@
                 <w:sz w:val="24"/>
                 <w:szCs w:val="24"/>
               </w:rPr>
-              <w:t>row.</w:t>
+              <w:t>row</w:t>
+            </w:r>
+            <w:proofErr w:type="gramEnd"/>
+            <w:r>
+              <w:rPr>
+                <w:rFonts w:ascii="Arial" w:eastAsia="Calibri" w:hAnsi="Arial" w:cs="Arial"/>
+                <w:sz w:val="24"/>
+                <w:szCs w:val="24"/>
+              </w:rPr>
+              <w:t>.</w:t>
             </w:r>
             <w:r>
               <w:rPr>
@@ -3014,6 +3406,7 @@
           <w:sz w:val="24"/>
           <w:szCs w:val="24"/>
         </w:rPr>
+        <w:lastRenderedPageBreak/>
         <w:t xml:space="preserve">{%p </w:t>
       </w:r>
       <w:proofErr w:type="spellStart"/>
@@ -4927,6 +5320,7 @@
           <w:sz w:val="24"/>
           <w:szCs w:val="24"/>
         </w:rPr>
+        <w:lastRenderedPageBreak/>
         <w:t xml:space="preserve">{{ </w:t>
       </w:r>
       <w:proofErr w:type="spellStart"/>

</xml_diff>

<commit_message>
update template to include bullets
</commit_message>
<xml_diff>
--- a/docassemble/VTFinancialDisclosure/data/templates/financial_disclosure_addendum.docx
+++ b/docassemble/VTFinancialDisclosure/data/templates/financial_disclosure_addendum.docx
@@ -960,6 +960,11 @@
     </w:p>
     <w:p>
       <w:pPr>
+        <w:pStyle w:val="ListParagraph"/>
+        <w:numPr>
+          <w:ilvl w:val="0"/>
+          <w:numId w:val="7"/>
+        </w:numPr>
         <w:rPr>
           <w:rFonts w:ascii="Arial" w:hAnsi="Arial" w:cs="Arial"/>
           <w:sz w:val="24"/>
@@ -1046,16 +1051,44 @@
           <w:sz w:val="24"/>
           <w:szCs w:val="24"/>
         </w:rPr>
+        <w:t xml:space="preserve"> {{</w:t>
+      </w:r>
+      <w:r>
+        <w:rPr>
+          <w:rFonts w:ascii="Arial" w:hAnsi="Arial" w:cs="Arial"/>
+          <w:sz w:val="24"/>
+          <w:szCs w:val="24"/>
+        </w:rPr>
         <w:t xml:space="preserve"> </w:t>
       </w:r>
-      <w:r>
-        <w:rPr>
-          <w:rFonts w:ascii="Arial" w:hAnsi="Arial" w:cs="Arial"/>
-          <w:sz w:val="24"/>
-          <w:szCs w:val="24"/>
-        </w:rPr>
-        <w:t>{{</w:t>
-      </w:r>
+      <w:proofErr w:type="spellStart"/>
+      <w:r>
+        <w:rPr>
+          <w:rFonts w:ascii="Arial" w:hAnsi="Arial" w:cs="Arial"/>
+          <w:sz w:val="24"/>
+          <w:szCs w:val="24"/>
+        </w:rPr>
+        <w:t>household_others</w:t>
+      </w:r>
+      <w:proofErr w:type="spellEnd"/>
+      <w:r>
+        <w:rPr>
+          <w:rFonts w:ascii="Arial" w:hAnsi="Arial" w:cs="Arial"/>
+          <w:sz w:val="24"/>
+          <w:szCs w:val="24"/>
+        </w:rPr>
+        <w:t>[3].income[0].</w:t>
+      </w:r>
+      <w:proofErr w:type="spellStart"/>
+      <w:r>
+        <w:rPr>
+          <w:rFonts w:ascii="Arial" w:hAnsi="Arial" w:cs="Arial"/>
+          <w:sz w:val="24"/>
+          <w:szCs w:val="24"/>
+        </w:rPr>
+        <w:t>employer_name</w:t>
+      </w:r>
+      <w:proofErr w:type="spellEnd"/>
       <w:r>
         <w:rPr>
           <w:rFonts w:ascii="Arial" w:hAnsi="Arial" w:cs="Arial"/>
@@ -1064,6 +1097,30 @@
         </w:rPr>
         <w:t xml:space="preserve"> </w:t>
       </w:r>
+      <w:r>
+        <w:rPr>
+          <w:rFonts w:ascii="Arial" w:hAnsi="Arial" w:cs="Arial"/>
+          <w:sz w:val="24"/>
+          <w:szCs w:val="24"/>
+        </w:rPr>
+        <w:t xml:space="preserve">}} </w:t>
+      </w:r>
+      <w:r>
+        <w:rPr>
+          <w:rFonts w:ascii="Arial" w:hAnsi="Arial" w:cs="Arial"/>
+          <w:sz w:val="24"/>
+          <w:szCs w:val="24"/>
+        </w:rPr>
+        <w:t xml:space="preserve">at </w:t>
+      </w:r>
+      <w:r>
+        <w:rPr>
+          <w:rFonts w:ascii="Arial" w:hAnsi="Arial" w:cs="Arial"/>
+          <w:sz w:val="24"/>
+          <w:szCs w:val="24"/>
+        </w:rPr>
+        <w:t xml:space="preserve">{{ </w:t>
+      </w:r>
       <w:proofErr w:type="spellStart"/>
       <w:r>
         <w:rPr>
@@ -1080,23 +1137,7 @@
           <w:sz w:val="24"/>
           <w:szCs w:val="24"/>
         </w:rPr>
-        <w:t>[</w:t>
-      </w:r>
-      <w:r>
-        <w:rPr>
-          <w:rFonts w:ascii="Arial" w:hAnsi="Arial" w:cs="Arial"/>
-          <w:sz w:val="24"/>
-          <w:szCs w:val="24"/>
-        </w:rPr>
-        <w:t>3</w:t>
-      </w:r>
-      <w:r>
-        <w:rPr>
-          <w:rFonts w:ascii="Arial" w:hAnsi="Arial" w:cs="Arial"/>
-          <w:sz w:val="24"/>
-          <w:szCs w:val="24"/>
-        </w:rPr>
-        <w:t>].income[0].</w:t>
+        <w:t>[3].income[0].</w:t>
       </w:r>
       <w:proofErr w:type="spellStart"/>
       <w:r>
@@ -1105,107 +1146,7 @@
           <w:sz w:val="24"/>
           <w:szCs w:val="24"/>
         </w:rPr>
-        <w:t>employer_name</w:t>
-      </w:r>
-      <w:proofErr w:type="spellEnd"/>
-      <w:r>
-        <w:rPr>
-          <w:rFonts w:ascii="Arial" w:hAnsi="Arial" w:cs="Arial"/>
-          <w:sz w:val="24"/>
-          <w:szCs w:val="24"/>
-        </w:rPr>
-        <w:t xml:space="preserve"> </w:t>
-      </w:r>
-      <w:r>
-        <w:rPr>
-          <w:rFonts w:ascii="Arial" w:hAnsi="Arial" w:cs="Arial"/>
-          <w:sz w:val="24"/>
-          <w:szCs w:val="24"/>
-        </w:rPr>
-        <w:t>}}</w:t>
-      </w:r>
-      <w:r>
-        <w:rPr>
-          <w:rFonts w:ascii="Arial" w:hAnsi="Arial" w:cs="Arial"/>
-          <w:sz w:val="24"/>
-          <w:szCs w:val="24"/>
-        </w:rPr>
-        <w:t xml:space="preserve"> </w:t>
-      </w:r>
-      <w:r>
-        <w:rPr>
-          <w:rFonts w:ascii="Arial" w:hAnsi="Arial" w:cs="Arial"/>
-          <w:sz w:val="24"/>
-          <w:szCs w:val="24"/>
-        </w:rPr>
-        <w:t xml:space="preserve">at </w:t>
-      </w:r>
-      <w:r>
-        <w:rPr>
-          <w:rFonts w:ascii="Arial" w:hAnsi="Arial" w:cs="Arial"/>
-          <w:sz w:val="24"/>
-          <w:szCs w:val="24"/>
-        </w:rPr>
-        <w:t>{{</w:t>
-      </w:r>
-      <w:r>
-        <w:rPr>
-          <w:rFonts w:ascii="Arial" w:hAnsi="Arial" w:cs="Arial"/>
-          <w:sz w:val="24"/>
-          <w:szCs w:val="24"/>
-        </w:rPr>
-        <w:t xml:space="preserve"> </w:t>
-      </w:r>
-      <w:proofErr w:type="spellStart"/>
-      <w:r>
-        <w:rPr>
-          <w:rFonts w:ascii="Arial" w:hAnsi="Arial" w:cs="Arial"/>
-          <w:sz w:val="24"/>
-          <w:szCs w:val="24"/>
-        </w:rPr>
-        <w:t>household_others</w:t>
-      </w:r>
-      <w:proofErr w:type="spellEnd"/>
-      <w:r>
-        <w:rPr>
-          <w:rFonts w:ascii="Arial" w:hAnsi="Arial" w:cs="Arial"/>
-          <w:sz w:val="24"/>
-          <w:szCs w:val="24"/>
-        </w:rPr>
-        <w:t>[</w:t>
-      </w:r>
-      <w:r>
-        <w:rPr>
-          <w:rFonts w:ascii="Arial" w:hAnsi="Arial" w:cs="Arial"/>
-          <w:sz w:val="24"/>
-          <w:szCs w:val="24"/>
-        </w:rPr>
-        <w:t>3</w:t>
-      </w:r>
-      <w:r>
-        <w:rPr>
-          <w:rFonts w:ascii="Arial" w:hAnsi="Arial" w:cs="Arial"/>
-          <w:sz w:val="24"/>
-          <w:szCs w:val="24"/>
-        </w:rPr>
-        <w:t>].income[0].</w:t>
-      </w:r>
-      <w:proofErr w:type="spellStart"/>
-      <w:r>
-        <w:rPr>
-          <w:rFonts w:ascii="Arial" w:hAnsi="Arial" w:cs="Arial"/>
-          <w:sz w:val="24"/>
-          <w:szCs w:val="24"/>
-        </w:rPr>
-        <w:t>employer_</w:t>
-      </w:r>
-      <w:r>
-        <w:rPr>
-          <w:rFonts w:ascii="Arial" w:hAnsi="Arial" w:cs="Arial"/>
-          <w:sz w:val="24"/>
-          <w:szCs w:val="24"/>
-        </w:rPr>
-        <w:t>address</w:t>
+        <w:t>employer_address</w:t>
       </w:r>
       <w:r>
         <w:rPr>
@@ -1359,6 +1300,11 @@
     </w:p>
     <w:p>
       <w:pPr>
+        <w:pStyle w:val="ListParagraph"/>
+        <w:numPr>
+          <w:ilvl w:val="0"/>
+          <w:numId w:val="7"/>
+        </w:numPr>
         <w:rPr>
           <w:rFonts w:ascii="Arial" w:hAnsi="Arial" w:cs="Arial"/>
           <w:sz w:val="24"/>
@@ -1413,15 +1359,7 @@
           <w:sz w:val="24"/>
           <w:szCs w:val="24"/>
         </w:rPr>
-        <w:t>earns</w:t>
-      </w:r>
-      <w:r>
-        <w:rPr>
-          <w:rFonts w:ascii="Arial" w:hAnsi="Arial" w:cs="Arial"/>
-          <w:sz w:val="24"/>
-          <w:szCs w:val="24"/>
-        </w:rPr>
-        <w:t xml:space="preserve"> </w:t>
+        <w:t xml:space="preserve">earns </w:t>
       </w:r>
       <w:r>
         <w:rPr>
@@ -1437,31 +1375,7 @@
           <w:sz w:val="24"/>
           <w:szCs w:val="24"/>
         </w:rPr>
-        <w:t xml:space="preserve"> </w:t>
-      </w:r>
-      <w:r>
-        <w:rPr>
-          <w:rFonts w:ascii="Arial" w:hAnsi="Arial" w:cs="Arial"/>
-          <w:sz w:val="24"/>
-          <w:szCs w:val="24"/>
-        </w:rPr>
-        <w:t xml:space="preserve">from </w:t>
-      </w:r>
-      <w:r>
-        <w:rPr>
-          <w:rFonts w:ascii="Arial" w:hAnsi="Arial" w:cs="Arial"/>
-          <w:sz w:val="24"/>
-          <w:szCs w:val="24"/>
-        </w:rPr>
-        <w:t>{{</w:t>
-      </w:r>
-      <w:r>
-        <w:rPr>
-          <w:rFonts w:ascii="Arial" w:hAnsi="Arial" w:cs="Arial"/>
-          <w:sz w:val="24"/>
-          <w:szCs w:val="24"/>
-        </w:rPr>
-        <w:t xml:space="preserve"> </w:t>
+        <w:t xml:space="preserve"> from {{ </w:t>
       </w:r>
       <w:proofErr w:type="spellStart"/>
       <w:r>
@@ -1479,23 +1393,7 @@
           <w:sz w:val="24"/>
           <w:szCs w:val="24"/>
         </w:rPr>
-        <w:t>[</w:t>
-      </w:r>
-      <w:r>
-        <w:rPr>
-          <w:rFonts w:ascii="Arial" w:hAnsi="Arial" w:cs="Arial"/>
-          <w:sz w:val="24"/>
-          <w:szCs w:val="24"/>
-        </w:rPr>
-        <w:t>4</w:t>
-      </w:r>
-      <w:r>
-        <w:rPr>
-          <w:rFonts w:ascii="Arial" w:hAnsi="Arial" w:cs="Arial"/>
-          <w:sz w:val="24"/>
-          <w:szCs w:val="24"/>
-        </w:rPr>
-        <w:t>].income[0].</w:t>
+        <w:t>[4].income[0].</w:t>
       </w:r>
       <w:proofErr w:type="spellStart"/>
       <w:r>
@@ -1513,39 +1411,7 @@
           <w:sz w:val="24"/>
           <w:szCs w:val="24"/>
         </w:rPr>
-        <w:t xml:space="preserve"> </w:t>
-      </w:r>
-      <w:r>
-        <w:rPr>
-          <w:rFonts w:ascii="Arial" w:hAnsi="Arial" w:cs="Arial"/>
-          <w:sz w:val="24"/>
-          <w:szCs w:val="24"/>
-        </w:rPr>
-        <w:t>}}</w:t>
-      </w:r>
-      <w:r>
-        <w:rPr>
-          <w:rFonts w:ascii="Arial" w:hAnsi="Arial" w:cs="Arial"/>
-          <w:sz w:val="24"/>
-          <w:szCs w:val="24"/>
-        </w:rPr>
-        <w:t xml:space="preserve"> at </w:t>
-      </w:r>
-      <w:r>
-        <w:rPr>
-          <w:rFonts w:ascii="Arial" w:hAnsi="Arial" w:cs="Arial"/>
-          <w:sz w:val="24"/>
-          <w:szCs w:val="24"/>
-        </w:rPr>
-        <w:t>{{</w:t>
-      </w:r>
-      <w:r>
-        <w:rPr>
-          <w:rFonts w:ascii="Arial" w:hAnsi="Arial" w:cs="Arial"/>
-          <w:sz w:val="24"/>
-          <w:szCs w:val="24"/>
-        </w:rPr>
-        <w:t xml:space="preserve"> </w:t>
+        <w:t xml:space="preserve"> }} at {{ </w:t>
       </w:r>
       <w:proofErr w:type="spellStart"/>
       <w:r>
@@ -1563,23 +1429,7 @@
           <w:sz w:val="24"/>
           <w:szCs w:val="24"/>
         </w:rPr>
-        <w:t>[</w:t>
-      </w:r>
-      <w:r>
-        <w:rPr>
-          <w:rFonts w:ascii="Arial" w:hAnsi="Arial" w:cs="Arial"/>
-          <w:sz w:val="24"/>
-          <w:szCs w:val="24"/>
-        </w:rPr>
-        <w:t>4</w:t>
-      </w:r>
-      <w:r>
-        <w:rPr>
-          <w:rFonts w:ascii="Arial" w:hAnsi="Arial" w:cs="Arial"/>
-          <w:sz w:val="24"/>
-          <w:szCs w:val="24"/>
-        </w:rPr>
-        <w:t>].income[0].</w:t>
+        <w:t>[4].income[0].</w:t>
       </w:r>
       <w:proofErr w:type="spellStart"/>
       <w:r>
@@ -1588,15 +1438,7 @@
           <w:sz w:val="24"/>
           <w:szCs w:val="24"/>
         </w:rPr>
-        <w:t>employer_</w:t>
-      </w:r>
-      <w:r>
-        <w:rPr>
-          <w:rFonts w:ascii="Arial" w:hAnsi="Arial" w:cs="Arial"/>
-          <w:sz w:val="24"/>
-          <w:szCs w:val="24"/>
-        </w:rPr>
-        <w:t>address_on_one_line</w:t>
+        <w:t>employer_address_on_one_line</w:t>
       </w:r>
       <w:proofErr w:type="spellEnd"/>
       <w:r>
@@ -1605,15 +1447,7 @@
           <w:sz w:val="24"/>
           <w:szCs w:val="24"/>
         </w:rPr>
-        <w:t xml:space="preserve"> </w:t>
-      </w:r>
-      <w:r>
-        <w:rPr>
-          <w:rFonts w:ascii="Arial" w:hAnsi="Arial" w:cs="Arial"/>
-          <w:sz w:val="24"/>
-          <w:szCs w:val="24"/>
-        </w:rPr>
-        <w:t>}}</w:t>
+        <w:t xml:space="preserve"> }}</w:t>
       </w:r>
     </w:p>
     <w:p>
@@ -1776,6 +1610,11 @@
     </w:p>
     <w:p>
       <w:pPr>
+        <w:pStyle w:val="ListParagraph"/>
+        <w:numPr>
+          <w:ilvl w:val="0"/>
+          <w:numId w:val="7"/>
+        </w:numPr>
         <w:rPr>
           <w:rFonts w:ascii="Arial" w:hAnsi="Arial" w:cs="Arial"/>
           <w:sz w:val="24"/>
@@ -1838,15 +1677,7 @@
           <w:sz w:val="24"/>
           <w:szCs w:val="24"/>
         </w:rPr>
-        <w:t>earns</w:t>
-      </w:r>
-      <w:r>
-        <w:rPr>
-          <w:rFonts w:ascii="Arial" w:hAnsi="Arial" w:cs="Arial"/>
-          <w:sz w:val="24"/>
-          <w:szCs w:val="24"/>
-        </w:rPr>
-        <w:t xml:space="preserve"> </w:t>
+        <w:t xml:space="preserve">earns </w:t>
       </w:r>
       <w:r>
         <w:rPr>
@@ -1862,31 +1693,7 @@
           <w:sz w:val="24"/>
           <w:szCs w:val="24"/>
         </w:rPr>
-        <w:t xml:space="preserve"> </w:t>
-      </w:r>
-      <w:r>
-        <w:rPr>
-          <w:rFonts w:ascii="Arial" w:hAnsi="Arial" w:cs="Arial"/>
-          <w:sz w:val="24"/>
-          <w:szCs w:val="24"/>
-        </w:rPr>
-        <w:t xml:space="preserve">from </w:t>
-      </w:r>
-      <w:r>
-        <w:rPr>
-          <w:rFonts w:ascii="Arial" w:hAnsi="Arial" w:cs="Arial"/>
-          <w:sz w:val="24"/>
-          <w:szCs w:val="24"/>
-        </w:rPr>
-        <w:t>{{</w:t>
-      </w:r>
-      <w:r>
-        <w:rPr>
-          <w:rFonts w:ascii="Arial" w:hAnsi="Arial" w:cs="Arial"/>
-          <w:sz w:val="24"/>
-          <w:szCs w:val="24"/>
-        </w:rPr>
-        <w:t xml:space="preserve"> </w:t>
+        <w:t xml:space="preserve"> from {{ </w:t>
       </w:r>
       <w:proofErr w:type="spellStart"/>
       <w:r>
@@ -1904,23 +1711,7 @@
           <w:sz w:val="24"/>
           <w:szCs w:val="24"/>
         </w:rPr>
-        <w:t>[</w:t>
-      </w:r>
-      <w:r>
-        <w:rPr>
-          <w:rFonts w:ascii="Arial" w:hAnsi="Arial" w:cs="Arial"/>
-          <w:sz w:val="24"/>
-          <w:szCs w:val="24"/>
-        </w:rPr>
-        <w:t>5</w:t>
-      </w:r>
-      <w:r>
-        <w:rPr>
-          <w:rFonts w:ascii="Arial" w:hAnsi="Arial" w:cs="Arial"/>
-          <w:sz w:val="24"/>
-          <w:szCs w:val="24"/>
-        </w:rPr>
-        <w:t>].income[0].</w:t>
+        <w:t>[5].income[0].</w:t>
       </w:r>
       <w:proofErr w:type="spellStart"/>
       <w:r>
@@ -1938,39 +1729,7 @@
           <w:sz w:val="24"/>
           <w:szCs w:val="24"/>
         </w:rPr>
-        <w:t xml:space="preserve"> </w:t>
-      </w:r>
-      <w:r>
-        <w:rPr>
-          <w:rFonts w:ascii="Arial" w:hAnsi="Arial" w:cs="Arial"/>
-          <w:sz w:val="24"/>
-          <w:szCs w:val="24"/>
-        </w:rPr>
-        <w:t>}}</w:t>
-      </w:r>
-      <w:r>
-        <w:rPr>
-          <w:rFonts w:ascii="Arial" w:hAnsi="Arial" w:cs="Arial"/>
-          <w:sz w:val="24"/>
-          <w:szCs w:val="24"/>
-        </w:rPr>
-        <w:t xml:space="preserve"> at </w:t>
-      </w:r>
-      <w:r>
-        <w:rPr>
-          <w:rFonts w:ascii="Arial" w:hAnsi="Arial" w:cs="Arial"/>
-          <w:sz w:val="24"/>
-          <w:szCs w:val="24"/>
-        </w:rPr>
-        <w:t>{{</w:t>
-      </w:r>
-      <w:r>
-        <w:rPr>
-          <w:rFonts w:ascii="Arial" w:hAnsi="Arial" w:cs="Arial"/>
-          <w:sz w:val="24"/>
-          <w:szCs w:val="24"/>
-        </w:rPr>
-        <w:t xml:space="preserve"> </w:t>
+        <w:t xml:space="preserve"> }} at {{ </w:t>
       </w:r>
       <w:proofErr w:type="spellStart"/>
       <w:r>
@@ -1988,23 +1747,7 @@
           <w:sz w:val="24"/>
           <w:szCs w:val="24"/>
         </w:rPr>
-        <w:t>[</w:t>
-      </w:r>
-      <w:r>
-        <w:rPr>
-          <w:rFonts w:ascii="Arial" w:hAnsi="Arial" w:cs="Arial"/>
-          <w:sz w:val="24"/>
-          <w:szCs w:val="24"/>
-        </w:rPr>
-        <w:t>5</w:t>
-      </w:r>
-      <w:r>
-        <w:rPr>
-          <w:rFonts w:ascii="Arial" w:hAnsi="Arial" w:cs="Arial"/>
-          <w:sz w:val="24"/>
-          <w:szCs w:val="24"/>
-        </w:rPr>
-        <w:t>].income[0].</w:t>
+        <w:t>[5].income[0].</w:t>
       </w:r>
       <w:proofErr w:type="spellStart"/>
       <w:r>
@@ -2013,15 +1756,7 @@
           <w:sz w:val="24"/>
           <w:szCs w:val="24"/>
         </w:rPr>
-        <w:t>employer_</w:t>
-      </w:r>
-      <w:r>
-        <w:rPr>
-          <w:rFonts w:ascii="Arial" w:hAnsi="Arial" w:cs="Arial"/>
-          <w:sz w:val="24"/>
-          <w:szCs w:val="24"/>
-        </w:rPr>
-        <w:t>address_on_one_line</w:t>
+        <w:t>employer_address_on_one_line</w:t>
       </w:r>
       <w:proofErr w:type="spellEnd"/>
       <w:r>
@@ -2030,15 +1765,7 @@
           <w:sz w:val="24"/>
           <w:szCs w:val="24"/>
         </w:rPr>
-        <w:t xml:space="preserve"> </w:t>
-      </w:r>
-      <w:r>
-        <w:rPr>
-          <w:rFonts w:ascii="Arial" w:hAnsi="Arial" w:cs="Arial"/>
-          <w:sz w:val="24"/>
-          <w:szCs w:val="24"/>
-        </w:rPr>
-        <w:t>}}</w:t>
+        <w:t xml:space="preserve"> }}</w:t>
       </w:r>
     </w:p>
     <w:p>
@@ -6278,7 +6005,7 @@
   <w:abstractNum w:abstractNumId="6" w15:restartNumberingAfterBreak="0">
     <w:nsid w:val="6BEB71E7"/>
     <w:multiLevelType w:val="hybridMultilevel"/>
-    <w:tmpl w:val="03447F54"/>
+    <w:tmpl w:val="48262C06"/>
     <w:lvl w:ilvl="0" w:tplc="04090001">
       <w:start w:val="1"/>
       <w:numFmt w:val="bullet"/>

</xml_diff>